<commit_message>
lection 8 for FiLP
</commit_message>
<xml_diff>
--- a/Функциональное и логическое программирование/Лекция 8.docx
+++ b/Функциональное и логическое программирование/Лекция 8.docx
@@ -13,18 +13,12 @@
         <w:t xml:space="preserve"> </w:t>
       </w:r>
       <w:r>
-        <w:rPr>
-          <w:lang w:val="en-US"/>
-        </w:rPr>
         <w:t>8</w:t>
       </w:r>
       <w:r>
         <w:t xml:space="preserve"> (</w:t>
       </w:r>
       <w:r>
-        <w:rPr>
-          <w:lang w:val="en-US"/>
-        </w:rPr>
         <w:t>06</w:t>
       </w:r>
       <w:r>
@@ -34,9 +28,6 @@
         <w:t>0</w:t>
       </w:r>
       <w:r>
-        <w:rPr>
-          <w:lang w:val="en-US"/>
-        </w:rPr>
         <w:t>4</w:t>
       </w:r>
       <w:r>
@@ -52,9 +43,6 @@
     <w:p>
       <w:pPr>
         <w:pStyle w:val="2"/>
-        <w:rPr>
-          <w:lang w:val="en-US"/>
-        </w:rPr>
       </w:pPr>
       <w:r>
         <w:rPr>
@@ -120,9 +108,6 @@
     <w:p>
       <w:pPr>
         <w:ind w:firstLine="708"/>
-        <w:rPr>
-          <w:lang w:val="en-US"/>
-        </w:rPr>
       </w:pPr>
       <w:r>
         <w:rPr>
@@ -152,9 +137,6 @@
         <w:t xml:space="preserve"> </w:t>
       </w:r>
       <w:r>
-        <w:rPr>
-          <w:lang w:val="en-US"/>
-        </w:rPr>
         <w:t>базу знаний и вопрос.</w:t>
       </w:r>
     </w:p>
@@ -163,7 +145,15 @@
         <w:ind w:firstLine="708"/>
       </w:pPr>
       <w:r>
-        <w:t>Язык Prolog – позволяющий решать задачи искусственного интеллекта, является</w:t>
+        <w:t xml:space="preserve">Язык </w:t>
+      </w:r>
+      <w:proofErr w:type="spellStart"/>
+      <w:r>
+        <w:t>Prolog</w:t>
+      </w:r>
+      <w:proofErr w:type="spellEnd"/>
+      <w:r>
+        <w:t xml:space="preserve"> – позволяющий решать задачи искусственного интеллекта, является</w:t>
       </w:r>
       <w:r>
         <w:t xml:space="preserve"> </w:t>
@@ -276,11 +266,6 @@
       </w:r>
     </w:p>
     <w:p>
-      <w:pPr>
-        <w:rPr>
-          <w:lang w:val="en-US"/>
-        </w:rPr>
-      </w:pPr>
       <w:r>
         <w:t>Неосновные термы включают переменные.</w:t>
       </w:r>
@@ -328,9 +313,6 @@
       </w:r>
       <w:proofErr w:type="spellEnd"/>
       <w:r>
-        <w:rPr>
-          <w:lang w:val="en-US"/>
-        </w:rPr>
         <w:t>))</w:t>
       </w:r>
     </w:p>
@@ -605,7 +587,6 @@
       <w:r>
         <w:rPr>
           <w:rFonts w:eastAsiaTheme="minorEastAsia"/>
-          <w:lang w:val="en-US"/>
         </w:rPr>
         <w:t xml:space="preserve"> </w:t>
       </w:r>
@@ -615,7 +596,13 @@
             <w:rFonts w:ascii="Cambria Math" w:eastAsiaTheme="minorEastAsia" w:hAnsi="Cambria Math"/>
             <w:lang w:val="en-US"/>
           </w:rPr>
-          <m:t>θ={</m:t>
+          <m:t>θ</m:t>
+        </m:r>
+        <m:r>
+          <w:rPr>
+            <w:rFonts w:ascii="Cambria Math" w:eastAsiaTheme="minorEastAsia" w:hAnsi="Cambria Math"/>
+          </w:rPr>
+          <m:t>={</m:t>
         </m:r>
         <m:sSub>
           <m:sSubPr>
@@ -646,7 +633,6 @@
         <m:r>
           <w:rPr>
             <w:rFonts w:ascii="Cambria Math" w:eastAsiaTheme="minorEastAsia" w:hAnsi="Cambria Math"/>
-            <w:lang w:val="en-US"/>
           </w:rPr>
           <m:t>=</m:t>
         </m:r>
@@ -679,7 +665,6 @@
         <m:r>
           <w:rPr>
             <w:rFonts w:ascii="Cambria Math" w:eastAsiaTheme="minorEastAsia" w:hAnsi="Cambria Math"/>
-            <w:lang w:val="en-US"/>
           </w:rPr>
           <m:t>,</m:t>
         </m:r>
@@ -712,7 +697,6 @@
         <m:r>
           <w:rPr>
             <w:rFonts w:ascii="Cambria Math" w:eastAsiaTheme="minorEastAsia" w:hAnsi="Cambria Math"/>
-            <w:lang w:val="en-US"/>
           </w:rPr>
           <m:t>=</m:t>
         </m:r>
@@ -745,7 +729,6 @@
         <m:r>
           <w:rPr>
             <w:rFonts w:ascii="Cambria Math" w:eastAsiaTheme="minorEastAsia" w:hAnsi="Cambria Math"/>
-            <w:lang w:val="en-US"/>
           </w:rPr>
           <m:t>,…,</m:t>
         </m:r>
@@ -778,7 +761,6 @@
         <m:r>
           <w:rPr>
             <w:rFonts w:ascii="Cambria Math" w:eastAsiaTheme="minorEastAsia" w:hAnsi="Cambria Math"/>
-            <w:lang w:val="en-US"/>
           </w:rPr>
           <m:t>=</m:t>
         </m:r>
@@ -811,7 +793,6 @@
         <m:r>
           <w:rPr>
             <w:rFonts w:ascii="Cambria Math" w:eastAsiaTheme="minorEastAsia" w:hAnsi="Cambria Math"/>
-            <w:lang w:val="en-US"/>
           </w:rPr>
           <m:t>}</m:t>
         </m:r>
@@ -1143,13 +1124,7 @@
               <w:rPr>
                 <w:rFonts w:ascii="Cambria Math" w:eastAsiaTheme="minorEastAsia" w:hAnsi="Cambria Math"/>
               </w:rPr>
-              <m:t xml:space="preserve"> </m:t>
-            </m:r>
-            <m:r>
-              <w:rPr>
-                <w:rFonts w:ascii="Cambria Math" w:eastAsiaTheme="minorEastAsia" w:hAnsi="Cambria Math"/>
-              </w:rPr>
-              <m:t xml:space="preserve">и </m:t>
+              <m:t xml:space="preserve"> и </m:t>
             </m:r>
             <m:r>
               <w:rPr>
@@ -1349,63 +1324,54 @@
     <w:p>
       <w:pPr>
         <w:ind w:firstLine="0"/>
-        <w:rPr>
-          <w:lang w:val="en-US"/>
-        </w:rPr>
       </w:pPr>
       <w:proofErr w:type="gramStart"/>
       <w:r>
         <w:rPr>
           <w:lang w:val="en-US"/>
         </w:rPr>
-        <w:t>plus(</w:t>
+        <w:t>plus</w:t>
+      </w:r>
+      <w:r>
+        <w:t>(</w:t>
       </w:r>
       <w:proofErr w:type="gramEnd"/>
       <w:r>
-        <w:rPr>
-          <w:lang w:val="en-US"/>
-        </w:rPr>
         <w:t>1, 2, 3).</w:t>
       </w:r>
       <w:r>
-        <w:rPr>
-          <w:lang w:val="en-US"/>
-        </w:rPr>
         <w:br/>
       </w:r>
       <w:r>
         <w:rPr>
           <w:lang w:val="en-US"/>
         </w:rPr>
-        <w:t>plus(2, 1, 3).</w:t>
-      </w:r>
-      <w:r>
-        <w:rPr>
-          <w:lang w:val="en-US"/>
-        </w:rPr>
+        <w:t>plus</w:t>
+      </w:r>
+      <w:r>
+        <w:t>(2, 1, 3).</w:t>
+      </w:r>
+      <w:r>
         <w:br/>
       </w:r>
       <w:r>
         <w:rPr>
           <w:lang w:val="en-US"/>
         </w:rPr>
-        <w:t>plus(0, 3, 3).</w:t>
+        <w:t>plus</w:t>
+      </w:r>
+      <w:r>
+        <w:t>(0, 3, 3).</w:t>
       </w:r>
     </w:p>
     <w:p>
       <w:pPr>
         <w:ind w:firstLine="0"/>
-        <w:rPr>
-          <w:lang w:val="en-US"/>
-        </w:rPr>
       </w:pPr>
     </w:p>
     <w:p>
       <w:pPr>
         <w:ind w:firstLine="0"/>
-        <w:rPr>
-          <w:lang w:val="en-US"/>
-        </w:rPr>
       </w:pPr>
     </w:p>
     <w:p>
@@ -1456,10 +1422,7 @@
         </w:numPr>
       </w:pPr>
       <w:r>
-        <w:t>Факты не содержат переменных,</w:t>
-      </w:r>
-      <w:r>
-        <w:t xml:space="preserve"> а вопрос содержит переменные (Правило обобщения факта)</w:t>
+        <w:t>Факты не содержат переменных, а вопрос содержит переменные (Правило обобщения факта)</w:t>
       </w:r>
     </w:p>
     <w:p>
@@ -1471,16 +1434,7 @@
         </w:numPr>
       </w:pPr>
       <w:r>
-        <w:t>Факты содержат переменных</w:t>
-      </w:r>
-      <w:r>
-        <w:t xml:space="preserve">, </w:t>
-      </w:r>
-      <w:r>
-        <w:t>а вопрос</w:t>
-      </w:r>
-      <w:r>
-        <w:t xml:space="preserve"> нет. (Правило конкретизации)</w:t>
+        <w:t>Факты содержат переменных, а вопрос нет. (Правило конкретизации)</w:t>
       </w:r>
     </w:p>
     <w:p>
@@ -1492,10 +1446,7 @@
         </w:numPr>
       </w:pPr>
       <w:r>
-        <w:t>Факты содержат переменных, и вопрос содержат переменных</w:t>
-      </w:r>
-      <w:r>
-        <w:t xml:space="preserve"> (не основные) (система должна построить общий пример)</w:t>
+        <w:t>Факты содержат переменных, и вопрос содержат переменных (не основные) (система должна построить общий пример)</w:t>
       </w:r>
     </w:p>
     <w:p>
@@ -1504,8 +1455,36 @@
       </w:r>
     </w:p>
     <w:p>
+      <w:pPr>
+        <w:rPr>
+          <w:lang w:val="en-US"/>
+        </w:rPr>
+      </w:pPr>
       <w:r>
         <w:t>Унификация — это операция которая, позволяет формализовать процесс вычислительного алгоритма?</w:t>
+      </w:r>
+      <w:r>
+        <w:t xml:space="preserve"> </w:t>
+      </w:r>
+      <w:r>
+        <w:rPr>
+          <w:lang w:val="en-US"/>
+        </w:rPr>
+        <w:t>(</w:t>
+      </w:r>
+      <w:r>
+        <w:t>Подобрать знания</w:t>
+      </w:r>
+      <w:r>
+        <w:t xml:space="preserve"> из БЗ</w:t>
+      </w:r>
+      <w:bookmarkStart w:id="0" w:name="_GoBack"/>
+      <w:bookmarkEnd w:id="0"/>
+      <w:r>
+        <w:rPr>
+          <w:lang w:val="en-US"/>
+        </w:rPr>
+        <w:t>)</w:t>
       </w:r>
     </w:p>
     <w:p>
@@ -1780,8 +1759,6 @@
       <w:r>
         <w:t>Успешно унифицируется каждая пара их соотв. компонентов</w:t>
       </w:r>
-      <w:bookmarkStart w:id="0" w:name="_GoBack"/>
-      <w:bookmarkEnd w:id="0"/>
     </w:p>
     <w:p>
       <w:pPr>
@@ -5228,7 +5205,7 @@
 </file>
 
 <file path=customXml/itemProps1.xml><?xml version="1.0" encoding="utf-8"?>
-<ds:datastoreItem xmlns:ds="http://schemas.openxmlformats.org/officeDocument/2006/customXml" ds:itemID="{9CBC6868-52E2-415E-9371-82C92C4FA0D2}">
+<ds:datastoreItem xmlns:ds="http://schemas.openxmlformats.org/officeDocument/2006/customXml" ds:itemID="{E64BE970-FF1F-42B7-BB38-A66620C53720}">
   <ds:schemaRefs>
     <ds:schemaRef ds:uri="http://schemas.openxmlformats.org/officeDocument/2006/bibliography"/>
   </ds:schemaRefs>

</xml_diff>